<commit_message>
FMP Final Report 1.0.6
With older versions and a copy of the submitted progress report. The
Final Report now includes this progress report (in the form that it was
submitted in). There are also updates to the report, for referring to
tables and figures in the proper manner (resolve issues with page
numbering later).
</commit_message>
<xml_diff>
--- a/Final Major Project/Final Report/Final Report 1.0.2.docx
+++ b/Final Major Project/Final Report/Final Report 1.0.2.docx
@@ -944,7 +944,21 @@
           <w:rFonts w:cs="Arial"/>
           <w:i w:val="0"/>
         </w:rPr>
-        <w:t>I am also grateful for the assistance of my parents, Frederick Moran and Christine Moran, helping me with proof-reading various versions of the documents for this project and talking with me daily (via Skype or in person), to make sure my mood and focus for the project, were kept in check.</w:t>
+        <w:t xml:space="preserve">I am also grateful for the assistance of my parents, Frederick Moran and Christine Moran, </w:t>
+      </w:r>
+      <w:r>
+        <w:rPr>
+          <w:rFonts w:cs="Arial"/>
+          <w:i w:val="0"/>
+        </w:rPr>
+        <w:t xml:space="preserve">for </w:t>
+      </w:r>
+      <w:r>
+        <w:rPr>
+          <w:rFonts w:cs="Arial"/>
+          <w:i w:val="0"/>
+        </w:rPr>
+        <w:t>helping me with proof-read various versions of the documents for this project and talking with me daily (via Skype or in person), to make sure my mood and focus for the project, were kept in check.</w:t>
       </w:r>
     </w:p>
     <w:p>
@@ -1222,7 +1236,6 @@
         </w:rPr>
       </w:pPr>
     </w:p>
-    <w:p/>
     <w:p/>
     <w:p/>
     <w:p/>
@@ -4612,23 +4625,7 @@
           <w:b w:val="0"/>
           <w:color w:val="auto"/>
         </w:rPr>
-        <w:t>L</w:t>
-      </w:r>
-      <w:r>
-        <w:rPr>
-          <w:rStyle w:val="IntenseReference"/>
-          <w:b w:val="0"/>
-          <w:color w:val="auto"/>
-        </w:rPr>
-        <w:t>EVELCAPGAMING</w:t>
-      </w:r>
-      <w:r>
-        <w:rPr>
-          <w:rStyle w:val="IntenseReference"/>
-          <w:b w:val="0"/>
-          <w:color w:val="auto"/>
-        </w:rPr>
-        <w:t xml:space="preserve">, 2014. </w:t>
+        <w:t xml:space="preserve">LEVELCAPGAMING, 2014. </w:t>
       </w:r>
       <w:r>
         <w:rPr>
@@ -4740,15 +4737,7 @@
         <w:rPr>
           <w:rFonts w:cs="Arial"/>
         </w:rPr>
-        <w:t xml:space="preserve"> faculty requires you to include a reference list or a bibliography (in some cases they m</w:t>
-      </w:r>
-      <w:bookmarkStart w:id="0" w:name="_GoBack"/>
-      <w:bookmarkEnd w:id="0"/>
-      <w:r>
-        <w:rPr>
-          <w:rFonts w:cs="Arial"/>
-        </w:rPr>
-        <w:t>ay want to see both</w:t>
+        <w:t xml:space="preserve"> faculty requires you to include a reference list or a bibliography (in some cases they may want to see both</w:t>
       </w:r>
       <w:r>
         <w:rPr>
@@ -4865,12 +4854,32 @@
           <w:rFonts w:cs="Arial"/>
           <w:szCs w:val="28"/>
         </w:rPr>
-      </w:pPr>
-      <w:r>
+        <w:sectPr>
+          <w:headerReference w:type="default" r:id="rId12"/>
+          <w:footerReference w:type="default" r:id="rId13"/>
+          <w:type w:val="continuous"/>
+          <w:pgSz w:w="11906" w:h="16838"/>
+          <w:pgMar w:top="2155" w:right="1418" w:bottom="2155" w:left="1814" w:header="709" w:footer="709" w:gutter="0"/>
+          <w:pgNumType w:fmt="upperLetter" w:start="1" w:chapStyle="1"/>
+          <w:cols w:space="708"/>
+          <w:docGrid w:linePitch="360"/>
+        </w:sectPr>
+      </w:pPr>
+    </w:p>
+    <w:p>
+      <w:pPr>
+        <w:pStyle w:val="Essaysectionheadings"/>
+        <w:spacing w:after="200"/>
         <w:rPr>
           <w:rFonts w:cs="Arial"/>
           <w:szCs w:val="28"/>
         </w:rPr>
+      </w:pPr>
+      <w:r>
+        <w:rPr>
+          <w:rFonts w:cs="Arial"/>
+          <w:szCs w:val="28"/>
+        </w:rPr>
         <w:t>10</w:t>
       </w:r>
       <w:r>
@@ -4914,7 +4923,15 @@
         <w:rPr>
           <w:rFonts w:cs="Arial"/>
         </w:rPr>
-        <w:t>An appendix is for anything you feel is useful for your reader to see, but which isn’t essential for understanding your dissertation</w:t>
+        <w:t>An appendix is for anyt</w:t>
+      </w:r>
+      <w:bookmarkStart w:id="0" w:name="_GoBack"/>
+      <w:bookmarkEnd w:id="0"/>
+      <w:r>
+        <w:rPr>
+          <w:rFonts w:cs="Arial"/>
+        </w:rPr>
+        <w:t>hing you feel is useful for your reader to see, but which isn’t essential for understanding your dissertation</w:t>
       </w:r>
       <w:r>
         <w:rPr>
@@ -5389,12 +5406,10 @@
           <w:szCs w:val="28"/>
         </w:rPr>
         <w:sectPr>
-          <w:headerReference w:type="default" r:id="rId12"/>
-          <w:footerReference w:type="default" r:id="rId13"/>
           <w:type w:val="continuous"/>
           <w:pgSz w:w="11906" w:h="16838"/>
           <w:pgMar w:top="2155" w:right="1418" w:bottom="2155" w:left="1814" w:header="709" w:footer="709" w:gutter="0"/>
-          <w:pgNumType w:start="1"/>
+          <w:pgNumType w:fmt="upperLetter" w:start="1" w:chapStyle="1"/>
           <w:cols w:space="708"/>
           <w:docGrid w:linePitch="360"/>
         </w:sectPr>
@@ -5686,25 +5701,13 @@
       <w:rPr>
         <w:sz w:val="20"/>
       </w:rPr>
-      <w:t>Your name</w:t>
+      <w:t>James Andrew Moran</w:t>
     </w:r>
     <w:r>
       <w:rPr>
         <w:sz w:val="20"/>
       </w:rPr>
       <w:tab/>
-    </w:r>
-    <w:r>
-      <w:rPr>
-        <w:sz w:val="20"/>
-      </w:rPr>
-      <w:t>B</w:t>
-    </w:r>
-    <w:r>
-      <w:rPr>
-        <w:sz w:val="20"/>
-      </w:rPr>
-      <w:t>-</w:t>
     </w:r>
   </w:p>
 </w:ftr>
@@ -6729,6 +6732,50 @@
     <w:lsdException w:name="Subtitle" w:qFormat="1"/>
     <w:lsdException w:name="Strong" w:qFormat="1"/>
     <w:lsdException w:name="Emphasis" w:qFormat="1"/>
+    <w:lsdException w:name="Normal Table" w:semiHidden="1" w:unhideWhenUsed="1"/>
+    <w:lsdException w:name="Table Simple 1" w:semiHidden="1" w:unhideWhenUsed="1"/>
+    <w:lsdException w:name="Table Simple 2" w:semiHidden="1" w:unhideWhenUsed="1"/>
+    <w:lsdException w:name="Table Simple 3" w:semiHidden="1" w:unhideWhenUsed="1"/>
+    <w:lsdException w:name="Table Classic 1" w:semiHidden="1" w:unhideWhenUsed="1"/>
+    <w:lsdException w:name="Table Classic 2" w:semiHidden="1" w:unhideWhenUsed="1"/>
+    <w:lsdException w:name="Table Classic 3" w:semiHidden="1" w:unhideWhenUsed="1"/>
+    <w:lsdException w:name="Table Classic 4" w:semiHidden="1" w:unhideWhenUsed="1"/>
+    <w:lsdException w:name="Table Colorful 1" w:semiHidden="1" w:unhideWhenUsed="1"/>
+    <w:lsdException w:name="Table Colorful 2" w:semiHidden="1" w:unhideWhenUsed="1"/>
+    <w:lsdException w:name="Table Colorful 3" w:semiHidden="1" w:unhideWhenUsed="1"/>
+    <w:lsdException w:name="Table Columns 1" w:semiHidden="1" w:unhideWhenUsed="1"/>
+    <w:lsdException w:name="Table Columns 2" w:semiHidden="1" w:unhideWhenUsed="1"/>
+    <w:lsdException w:name="Table Columns 3" w:semiHidden="1" w:unhideWhenUsed="1"/>
+    <w:lsdException w:name="Table Columns 4" w:semiHidden="1" w:unhideWhenUsed="1"/>
+    <w:lsdException w:name="Table Columns 5" w:semiHidden="1" w:unhideWhenUsed="1"/>
+    <w:lsdException w:name="Table Grid 1" w:semiHidden="1" w:unhideWhenUsed="1"/>
+    <w:lsdException w:name="Table Grid 2" w:semiHidden="1" w:unhideWhenUsed="1"/>
+    <w:lsdException w:name="Table Grid 3" w:semiHidden="1" w:unhideWhenUsed="1"/>
+    <w:lsdException w:name="Table Grid 4" w:semiHidden="1" w:unhideWhenUsed="1"/>
+    <w:lsdException w:name="Table Grid 5" w:semiHidden="1" w:unhideWhenUsed="1"/>
+    <w:lsdException w:name="Table Grid 6" w:semiHidden="1" w:unhideWhenUsed="1"/>
+    <w:lsdException w:name="Table Grid 7" w:semiHidden="1" w:unhideWhenUsed="1"/>
+    <w:lsdException w:name="Table Grid 8" w:semiHidden="1" w:unhideWhenUsed="1"/>
+    <w:lsdException w:name="Table List 1" w:semiHidden="1" w:unhideWhenUsed="1"/>
+    <w:lsdException w:name="Table List 2" w:semiHidden="1" w:unhideWhenUsed="1"/>
+    <w:lsdException w:name="Table List 3" w:semiHidden="1" w:unhideWhenUsed="1"/>
+    <w:lsdException w:name="Table List 4" w:semiHidden="1" w:unhideWhenUsed="1"/>
+    <w:lsdException w:name="Table List 5" w:semiHidden="1" w:unhideWhenUsed="1"/>
+    <w:lsdException w:name="Table List 6" w:semiHidden="1" w:unhideWhenUsed="1"/>
+    <w:lsdException w:name="Table List 7" w:semiHidden="1" w:unhideWhenUsed="1"/>
+    <w:lsdException w:name="Table List 8" w:semiHidden="1" w:unhideWhenUsed="1"/>
+    <w:lsdException w:name="Table 3D effects 1" w:semiHidden="1" w:unhideWhenUsed="1"/>
+    <w:lsdException w:name="Table 3D effects 2" w:semiHidden="1" w:unhideWhenUsed="1"/>
+    <w:lsdException w:name="Table 3D effects 3" w:semiHidden="1" w:unhideWhenUsed="1"/>
+    <w:lsdException w:name="Table Contemporary" w:semiHidden="1" w:unhideWhenUsed="1"/>
+    <w:lsdException w:name="Table Elegant" w:semiHidden="1" w:unhideWhenUsed="1"/>
+    <w:lsdException w:name="Table Professional" w:semiHidden="1" w:unhideWhenUsed="1"/>
+    <w:lsdException w:name="Table Subtle 1" w:semiHidden="1" w:unhideWhenUsed="1"/>
+    <w:lsdException w:name="Table Subtle 2" w:semiHidden="1" w:unhideWhenUsed="1"/>
+    <w:lsdException w:name="Table Web 1" w:semiHidden="1" w:unhideWhenUsed="1"/>
+    <w:lsdException w:name="Table Web 2" w:semiHidden="1" w:unhideWhenUsed="1"/>
+    <w:lsdException w:name="Table Web 3" w:semiHidden="1" w:unhideWhenUsed="1"/>
+    <w:lsdException w:name="Table Theme" w:semiHidden="1" w:unhideWhenUsed="1"/>
     <w:lsdException w:name="Placeholder Text" w:semiHidden="1" w:uiPriority="99"/>
     <w:lsdException w:name="No Spacing" w:uiPriority="1" w:qFormat="1"/>
     <w:lsdException w:name="Light Shading" w:uiPriority="60"/>
@@ -6847,8 +6894,8 @@
     <w:lsdException w:name="Plain Table 5" w:uiPriority="31" w:qFormat="1"/>
     <w:lsdException w:name="Grid Table Light" w:uiPriority="32" w:qFormat="1"/>
     <w:lsdException w:name="Grid Table 1 Light" w:uiPriority="33" w:qFormat="1"/>
-    <w:lsdException w:name="Grid Table 2" w:semiHidden="1" w:uiPriority="37" w:unhideWhenUsed="1"/>
-    <w:lsdException w:name="Grid Table 3" w:semiHidden="1" w:uiPriority="39" w:unhideWhenUsed="1" w:qFormat="1"/>
+    <w:lsdException w:name="Grid Table 2" w:uiPriority="37"/>
+    <w:lsdException w:name="Grid Table 3" w:uiPriority="39" w:qFormat="1"/>
     <w:lsdException w:name="Grid Table 4" w:uiPriority="49"/>
     <w:lsdException w:name="Grid Table 5 Dark" w:uiPriority="50"/>
     <w:lsdException w:name="Grid Table 6 Colorful" w:uiPriority="51"/>
@@ -6965,11 +7012,15 @@
   </w:style>
   <w:style w:type="character" w:default="1" w:styleId="DefaultParagraphFont">
     <w:name w:val="Default Paragraph Font"/>
+    <w:uiPriority w:val="1"/>
     <w:semiHidden/>
+    <w:unhideWhenUsed/>
   </w:style>
   <w:style w:type="table" w:default="1" w:styleId="TableNormal">
     <w:name w:val="Normal Table"/>
+    <w:uiPriority w:val="99"/>
     <w:semiHidden/>
+    <w:unhideWhenUsed/>
     <w:tblPr>
       <w:tblInd w:w="0" w:type="dxa"/>
       <w:tblCellMar>
@@ -6982,7 +7033,9 @@
   </w:style>
   <w:style w:type="numbering" w:default="1" w:styleId="NoList">
     <w:name w:val="No List"/>
+    <w:uiPriority w:val="99"/>
     <w:semiHidden/>
+    <w:unhideWhenUsed/>
   </w:style>
   <w:style w:type="paragraph" w:styleId="Footer">
     <w:name w:val="footer"/>
@@ -7596,7 +7649,7 @@
 </file>
 
 <file path=customXml/itemProps1.xml><?xml version="1.0" encoding="utf-8"?>
-<ds:datastoreItem xmlns:ds="http://schemas.openxmlformats.org/officeDocument/2006/customXml" ds:itemID="{92877E83-60F5-4700-BFBC-28A0923C1187}">
+<ds:datastoreItem xmlns:ds="http://schemas.openxmlformats.org/officeDocument/2006/customXml" ds:itemID="{711E5EFB-AC87-4CA2-BF3C-2B4C1FC57124}">
   <ds:schemaRefs>
     <ds:schemaRef ds:uri="http://schemas.openxmlformats.org/officeDocument/2006/bibliography"/>
   </ds:schemaRefs>

</xml_diff>